<commit_message>
Updated file to have question 3 responses
</commit_message>
<xml_diff>
--- a/SQLWorkbench_Exercise1D.docx
+++ b/SQLWorkbench_Exercise1D.docx
@@ -79,7 +79,7 @@
     </w:p>
     <w:p>
       <w:r>
-        <w:t xml:space="preserve">The table contains multiple categories of data such as film, film actor, staff, </w:t>
+        <w:t xml:space="preserve">The table contains multiple categories of data such as film, staff, </w:t>
       </w:r>
       <w:r>
         <w:t>rental, payment, store, and</w:t>
@@ -113,7 +113,19 @@
         <w:t xml:space="preserve">This tells me that </w:t>
       </w:r>
       <w:r>
-        <w:t>this business may be a video store like Best Buy. It can’t be a movie theatre because there are no tickets, nor can it be a Redbox because it houses staff member.</w:t>
+        <w:t xml:space="preserve">this business may be a video store like </w:t>
+      </w:r>
+      <w:r>
+        <w:t>Blockbuster</w:t>
+      </w:r>
+      <w:r>
+        <w:t xml:space="preserve">. It can’t be a movie theatre because there are no tickets, nor can it be </w:t>
+      </w:r>
+      <w:r>
+        <w:t xml:space="preserve">automated like </w:t>
+      </w:r>
+      <w:r>
+        <w:t>a Redbox because it houses staff member.</w:t>
       </w:r>
     </w:p>
     <w:p>
@@ -141,7 +153,29 @@
       </w:r>
     </w:p>
     <w:p>
-      <w:r>
+      <w:pPr>
+        <w:ind w:left="360"/>
+      </w:pPr>
+    </w:p>
+    <w:p>
+      <w:pPr>
+        <w:ind w:left="360"/>
+      </w:pPr>
+      <w:r>
+        <w:t xml:space="preserve">We can add </w:t>
+      </w:r>
+      <w:proofErr w:type="gramStart"/>
+      <w:r>
+        <w:t>ID’s</w:t>
+      </w:r>
+      <w:proofErr w:type="gramEnd"/>
+      <w:r>
+        <w:t xml:space="preserve"> to every part as well as time data such as last update status. This makes it far easier to find data via the IDs and when events happened via the last update status.</w:t>
+      </w:r>
+    </w:p>
+    <w:p>
+      <w:r>
+        <w:lastRenderedPageBreak/>
         <w:br/>
       </w:r>
     </w:p>

</xml_diff>